<commit_message>
Update Capston Design Team3 Proposal.docx
</commit_message>
<xml_diff>
--- a/Design Docs/Capston Design Team3 Proposal.docx
+++ b/Design Docs/Capston Design Team3 Proposal.docx
@@ -713,19 +713,8 @@
           <w:sz w:val="24"/>
           <w:szCs w:val="24"/>
         </w:rPr>
-        <w:t xml:space="preserve">Hong </w:t>
-      </w:r>
-      <w:proofErr w:type="spellStart"/>
-      <w:r>
-        <w:rPr>
-          <w:b/>
-          <w:bCs/>
-          <w:sz w:val="24"/>
-          <w:szCs w:val="24"/>
-        </w:rPr>
-        <w:t>Jin</w:t>
-      </w:r>
-      <w:proofErr w:type="spellEnd"/>
+        <w:t>Hong Jin</w:t>
+      </w:r>
     </w:p>
     <w:p>
       <w:pPr>
@@ -2365,17 +2354,8 @@
           <w:sz w:val="24"/>
           <w:szCs w:val="24"/>
         </w:rPr>
-        <w:t xml:space="preserve">Hong </w:t>
-      </w:r>
-      <w:proofErr w:type="spellStart"/>
-      <w:r>
-        <w:rPr>
-          <w:sz w:val="24"/>
-          <w:szCs w:val="24"/>
-        </w:rPr>
-        <w:t>Jin</w:t>
-      </w:r>
-      <w:proofErr w:type="spellEnd"/>
+        <w:t>Hong Jin</w:t>
+      </w:r>
     </w:p>
     <w:p>
       <w:pPr>
@@ -2605,118 +2585,45 @@
           <w:szCs w:val="24"/>
         </w:rPr>
       </w:pPr>
-    </w:p>
-    <w:p>
-      <w:pPr>
-        <w:pStyle w:val="a5"/>
-        <w:widowControl/>
-        <w:ind w:left="760"/>
-        <w:jc w:val="left"/>
-        <w:rPr>
-          <w:sz w:val="24"/>
-          <w:szCs w:val="24"/>
-        </w:rPr>
-      </w:pPr>
-      <w:r>
-        <w:rPr>
-          <w:rFonts w:hint="eastAsia"/>
-          <w:sz w:val="24"/>
-          <w:szCs w:val="24"/>
-        </w:rPr>
-        <w:t>2</w:t>
-      </w:r>
-      <w:r>
-        <w:rPr>
-          <w:sz w:val="24"/>
-          <w:szCs w:val="24"/>
-        </w:rPr>
-        <w:t>. Remove.bg</w:t>
-      </w:r>
-    </w:p>
-    <w:p>
-      <w:pPr>
-        <w:pStyle w:val="a5"/>
-        <w:ind w:left="760"/>
-        <w:jc w:val="left"/>
-        <w:rPr>
-          <w:sz w:val="24"/>
-          <w:szCs w:val="24"/>
-        </w:rPr>
-      </w:pPr>
-      <w:r>
-        <w:rPr>
-          <w:bCs/>
-          <w:sz w:val="24"/>
-          <w:szCs w:val="24"/>
-        </w:rPr>
-        <w:t>-</w:t>
-      </w:r>
-      <w:r>
-        <w:rPr>
-          <w:bCs/>
-          <w:sz w:val="24"/>
-          <w:szCs w:val="24"/>
-        </w:rPr>
-        <w:t>Free.</w:t>
-      </w:r>
-    </w:p>
-    <w:p>
-      <w:pPr>
-        <w:pStyle w:val="a5"/>
-        <w:ind w:left="760"/>
-        <w:jc w:val="left"/>
-        <w:rPr>
-          <w:sz w:val="24"/>
-          <w:szCs w:val="24"/>
-        </w:rPr>
-      </w:pPr>
-      <w:r>
-        <w:rPr>
-          <w:sz w:val="24"/>
-          <w:szCs w:val="24"/>
-        </w:rPr>
-        <w:t>-</w:t>
-      </w:r>
-      <w:r>
-        <w:rPr>
-          <w:sz w:val="24"/>
-          <w:szCs w:val="24"/>
-        </w:rPr>
-        <w:t>Use background erasing method</w:t>
-      </w:r>
-      <w:r>
-        <w:rPr>
-          <w:b/>
-          <w:bCs/>
-          <w:sz w:val="24"/>
-          <w:szCs w:val="24"/>
-        </w:rPr>
-        <w:t>.</w:t>
-      </w:r>
-    </w:p>
-    <w:p>
-      <w:pPr>
-        <w:pStyle w:val="a5"/>
-        <w:ind w:left="760"/>
-        <w:jc w:val="left"/>
-        <w:rPr>
-          <w:sz w:val="24"/>
-          <w:szCs w:val="24"/>
-        </w:rPr>
-      </w:pPr>
-      <w:r>
-        <w:rPr>
-          <w:sz w:val="24"/>
-          <w:szCs w:val="24"/>
-        </w:rPr>
-        <w:t>-</w:t>
-      </w:r>
-      <w:r>
-        <w:rPr>
-          <w:sz w:val="24"/>
-          <w:szCs w:val="24"/>
-        </w:rPr>
-        <w:t>Unable to set the desired part and only people can be recognized</w:t>
+      <w:r>
+        <w:rPr>
+          <w:noProof/>
+        </w:rPr>
+        <w:drawing>
+          <wp:inline distT="0" distB="0" distL="0" distR="0" wp14:anchorId="77FFF703" wp14:editId="12EC7F62">
+            <wp:extent cx="5438775" cy="1945779"/>
+            <wp:effectExtent l="0" t="0" r="0" b="0"/>
+            <wp:docPr id="14" name="그림 14"/>
+            <wp:cNvGraphicFramePr>
+              <a:graphicFrameLocks xmlns:a="http://schemas.openxmlformats.org/drawingml/2006/main" noChangeAspect="1"/>
+            </wp:cNvGraphicFramePr>
+            <a:graphic xmlns:a="http://schemas.openxmlformats.org/drawingml/2006/main">
+              <a:graphicData uri="http://schemas.openxmlformats.org/drawingml/2006/picture">
+                <pic:pic xmlns:pic="http://schemas.openxmlformats.org/drawingml/2006/picture">
+                  <pic:nvPicPr>
+                    <pic:cNvPr id="1" name=""/>
+                    <pic:cNvPicPr/>
+                  </pic:nvPicPr>
+                  <pic:blipFill>
+                    <a:blip r:embed="rId13"/>
+                    <a:stretch>
+                      <a:fillRect/>
+                    </a:stretch>
+                  </pic:blipFill>
+                  <pic:spPr>
+                    <a:xfrm>
+                      <a:off x="0" y="0"/>
+                      <a:ext cx="5446476" cy="1948534"/>
+                    </a:xfrm>
+                    <a:prstGeom prst="rect">
+                      <a:avLst/>
+                    </a:prstGeom>
+                  </pic:spPr>
+                </pic:pic>
+              </a:graphicData>
+            </a:graphic>
+          </wp:inline>
+        </w:drawing>
       </w:r>
     </w:p>
     <w:p>
@@ -2742,111 +2649,6 @@
           <w:szCs w:val="24"/>
         </w:rPr>
       </w:pPr>
-      <w:r>
-        <w:rPr>
-          <w:rFonts w:hint="eastAsia"/>
-          <w:sz w:val="24"/>
-          <w:szCs w:val="24"/>
-        </w:rPr>
-        <w:t>3</w:t>
-      </w:r>
-      <w:r>
-        <w:rPr>
-          <w:sz w:val="24"/>
-          <w:szCs w:val="24"/>
-        </w:rPr>
-        <w:t xml:space="preserve">. </w:t>
-      </w:r>
-      <w:proofErr w:type="spellStart"/>
-      <w:r>
-        <w:rPr>
-          <w:sz w:val="24"/>
-          <w:szCs w:val="24"/>
-        </w:rPr>
-        <w:t>Photopea</w:t>
-      </w:r>
-      <w:proofErr w:type="spellEnd"/>
-    </w:p>
-    <w:p>
-      <w:pPr>
-        <w:pStyle w:val="a5"/>
-        <w:ind w:left="760"/>
-        <w:jc w:val="left"/>
-        <w:rPr>
-          <w:sz w:val="24"/>
-          <w:szCs w:val="24"/>
-        </w:rPr>
-      </w:pPr>
-      <w:r>
-        <w:rPr>
-          <w:bCs/>
-          <w:sz w:val="24"/>
-          <w:szCs w:val="24"/>
-        </w:rPr>
-        <w:t>-</w:t>
-      </w:r>
-      <w:r>
-        <w:rPr>
-          <w:bCs/>
-          <w:sz w:val="24"/>
-          <w:szCs w:val="24"/>
-        </w:rPr>
-        <w:t>Free.</w:t>
-      </w:r>
-    </w:p>
-    <w:p>
-      <w:pPr>
-        <w:pStyle w:val="a5"/>
-        <w:ind w:left="760"/>
-        <w:jc w:val="left"/>
-        <w:rPr>
-          <w:sz w:val="24"/>
-          <w:szCs w:val="24"/>
-        </w:rPr>
-      </w:pPr>
-      <w:r>
-        <w:rPr>
-          <w:bCs/>
-          <w:sz w:val="24"/>
-          <w:szCs w:val="24"/>
-        </w:rPr>
-        <w:t>-</w:t>
-      </w:r>
-      <w:r>
-        <w:rPr>
-          <w:bCs/>
-          <w:sz w:val="24"/>
-          <w:szCs w:val="24"/>
-        </w:rPr>
-        <w:t>Provide basic image editing functions in Web.</w:t>
-      </w:r>
-    </w:p>
-    <w:p>
-      <w:pPr>
-        <w:pStyle w:val="a5"/>
-        <w:ind w:left="760"/>
-        <w:jc w:val="left"/>
-        <w:rPr>
-          <w:sz w:val="24"/>
-          <w:szCs w:val="24"/>
-        </w:rPr>
-      </w:pPr>
-      <w:r>
-        <w:rPr>
-          <w:bCs/>
-          <w:sz w:val="24"/>
-          <w:szCs w:val="24"/>
-        </w:rPr>
-        <w:t>-</w:t>
-      </w:r>
-      <w:r>
-        <w:rPr>
-          <w:bCs/>
-          <w:sz w:val="24"/>
-          <w:szCs w:val="24"/>
-        </w:rPr>
-        <w:t>Magnetic Lasso function exists but it’s too weak.</w:t>
-      </w:r>
     </w:p>
     <w:p>
       <w:pPr>
@@ -2871,36 +2673,58 @@
           <w:szCs w:val="24"/>
         </w:rPr>
       </w:pPr>
-      <w:r>
+    </w:p>
+    <w:p>
+      <w:pPr>
+        <w:pStyle w:val="a5"/>
+        <w:widowControl/>
+        <w:ind w:left="760"/>
+        <w:jc w:val="left"/>
+        <w:rPr>
+          <w:sz w:val="24"/>
+          <w:szCs w:val="24"/>
+        </w:rPr>
+      </w:pPr>
+    </w:p>
+    <w:p>
+      <w:pPr>
+        <w:pStyle w:val="a5"/>
+        <w:widowControl/>
+        <w:ind w:left="760"/>
+        <w:jc w:val="left"/>
         <w:rPr>
           <w:rFonts w:hint="eastAsia"/>
           <w:sz w:val="24"/>
           <w:szCs w:val="24"/>
         </w:rPr>
-        <w:t>4</w:t>
-      </w:r>
-      <w:r>
-        <w:rPr>
-          <w:sz w:val="24"/>
-          <w:szCs w:val="24"/>
-        </w:rPr>
-        <w:t xml:space="preserve">. </w:t>
-      </w:r>
-      <w:proofErr w:type="spellStart"/>
-      <w:r>
-        <w:rPr>
-          <w:sz w:val="24"/>
-          <w:szCs w:val="24"/>
-        </w:rPr>
-        <w:t>BackGround</w:t>
-      </w:r>
-      <w:proofErr w:type="spellEnd"/>
-      <w:r>
-        <w:rPr>
-          <w:sz w:val="24"/>
-          <w:szCs w:val="24"/>
-        </w:rPr>
-        <w:t xml:space="preserve"> Burner</w:t>
+      </w:pPr>
+    </w:p>
+    <w:p>
+      <w:pPr>
+        <w:pStyle w:val="a5"/>
+        <w:widowControl/>
+        <w:ind w:left="760"/>
+        <w:jc w:val="left"/>
+        <w:rPr>
+          <w:sz w:val="24"/>
+          <w:szCs w:val="24"/>
+        </w:rPr>
+      </w:pPr>
+      <w:r>
+        <w:rPr>
+          <w:rFonts w:hint="eastAsia"/>
+          <w:sz w:val="24"/>
+          <w:szCs w:val="24"/>
+        </w:rPr>
+        <w:lastRenderedPageBreak/>
+        <w:t>2</w:t>
+      </w:r>
+      <w:r>
+        <w:rPr>
+          <w:sz w:val="24"/>
+          <w:szCs w:val="24"/>
+        </w:rPr>
+        <w:t>. Remove.bg</w:t>
       </w:r>
     </w:p>
     <w:p>
@@ -2915,6 +2739,7 @@
       </w:pPr>
       <w:r>
         <w:rPr>
+          <w:bCs/>
           <w:sz w:val="24"/>
           <w:szCs w:val="24"/>
         </w:rPr>
@@ -2922,19 +2747,11 @@
       </w:r>
       <w:r>
         <w:rPr>
-          <w:sz w:val="24"/>
-          <w:szCs w:val="24"/>
-        </w:rPr>
-        <w:t>Remove background by separating regions in two colors</w:t>
-      </w:r>
-      <w:r>
-        <w:rPr>
-          <w:b/>
           <w:bCs/>
           <w:sz w:val="24"/>
           <w:szCs w:val="24"/>
         </w:rPr>
-        <w:t>.</w:t>
+        <w:t>Free.</w:t>
       </w:r>
     </w:p>
     <w:p>
@@ -2959,7 +2776,7 @@
           <w:sz w:val="24"/>
           <w:szCs w:val="24"/>
         </w:rPr>
-        <w:t>Good performance for simple images, but not for complex images</w:t>
+        <w:t>Use background erasing method</w:t>
       </w:r>
       <w:r>
         <w:rPr>
@@ -2986,7 +2803,6 @@
           <w:sz w:val="24"/>
           <w:szCs w:val="24"/>
         </w:rPr>
-        <w:lastRenderedPageBreak/>
         <w:t>-</w:t>
       </w:r>
       <w:r>
@@ -2994,14 +2810,366 @@
           <w:sz w:val="24"/>
           <w:szCs w:val="24"/>
         </w:rPr>
-        <w:t>It can’t be edited and only available as JPG, PNG.</w:t>
-      </w:r>
+        <w:t>Unable to set the desired part and only people can be recognized</w:t>
+      </w:r>
+    </w:p>
+    <w:p>
+      <w:pPr>
+        <w:pStyle w:val="a5"/>
+        <w:widowControl/>
+        <w:ind w:left="760"/>
+        <w:jc w:val="left"/>
+        <w:rPr>
+          <w:sz w:val="24"/>
+          <w:szCs w:val="24"/>
+        </w:rPr>
+      </w:pPr>
+      <w:r>
+        <w:rPr>
+          <w:noProof/>
+        </w:rPr>
+        <w:drawing>
+          <wp:inline distT="0" distB="0" distL="0" distR="0" wp14:anchorId="1151A320" wp14:editId="677E62FE">
+            <wp:extent cx="5019675" cy="1960567"/>
+            <wp:effectExtent l="0" t="0" r="0" b="1905"/>
+            <wp:docPr id="1" name="그림 1"/>
+            <wp:cNvGraphicFramePr>
+              <a:graphicFrameLocks xmlns:a="http://schemas.openxmlformats.org/drawingml/2006/main" noChangeAspect="1"/>
+            </wp:cNvGraphicFramePr>
+            <a:graphic xmlns:a="http://schemas.openxmlformats.org/drawingml/2006/main">
+              <a:graphicData uri="http://schemas.openxmlformats.org/drawingml/2006/picture">
+                <pic:pic xmlns:pic="http://schemas.openxmlformats.org/drawingml/2006/picture">
+                  <pic:nvPicPr>
+                    <pic:cNvPr id="1" name=""/>
+                    <pic:cNvPicPr/>
+                  </pic:nvPicPr>
+                  <pic:blipFill>
+                    <a:blip r:embed="rId14"/>
+                    <a:stretch>
+                      <a:fillRect/>
+                    </a:stretch>
+                  </pic:blipFill>
+                  <pic:spPr>
+                    <a:xfrm>
+                      <a:off x="0" y="0"/>
+                      <a:ext cx="5026538" cy="1963247"/>
+                    </a:xfrm>
+                    <a:prstGeom prst="rect">
+                      <a:avLst/>
+                    </a:prstGeom>
+                  </pic:spPr>
+                </pic:pic>
+              </a:graphicData>
+            </a:graphic>
+          </wp:inline>
+        </w:drawing>
+      </w:r>
+    </w:p>
+    <w:p>
+      <w:pPr>
+        <w:pStyle w:val="a5"/>
+        <w:widowControl/>
+        <w:ind w:left="760"/>
+        <w:jc w:val="left"/>
+        <w:rPr>
+          <w:rFonts w:hint="eastAsia"/>
+          <w:sz w:val="24"/>
+          <w:szCs w:val="24"/>
+        </w:rPr>
+      </w:pPr>
+    </w:p>
+    <w:p>
+      <w:pPr>
+        <w:pStyle w:val="a5"/>
+        <w:widowControl/>
+        <w:ind w:left="760"/>
+        <w:jc w:val="left"/>
+        <w:rPr>
+          <w:sz w:val="24"/>
+          <w:szCs w:val="24"/>
+        </w:rPr>
+      </w:pPr>
+      <w:r>
+        <w:rPr>
+          <w:rFonts w:hint="eastAsia"/>
+          <w:sz w:val="24"/>
+          <w:szCs w:val="24"/>
+        </w:rPr>
+        <w:t>3</w:t>
+      </w:r>
+      <w:r>
+        <w:rPr>
+          <w:sz w:val="24"/>
+          <w:szCs w:val="24"/>
+        </w:rPr>
+        <w:t xml:space="preserve">. </w:t>
+      </w:r>
+      <w:proofErr w:type="spellStart"/>
+      <w:r>
+        <w:rPr>
+          <w:sz w:val="24"/>
+          <w:szCs w:val="24"/>
+        </w:rPr>
+        <w:t>Photopea</w:t>
+      </w:r>
+      <w:proofErr w:type="spellEnd"/>
+    </w:p>
+    <w:p>
+      <w:pPr>
+        <w:pStyle w:val="a5"/>
+        <w:ind w:left="760"/>
+        <w:jc w:val="left"/>
+        <w:rPr>
+          <w:sz w:val="24"/>
+          <w:szCs w:val="24"/>
+        </w:rPr>
+      </w:pPr>
+      <w:r>
+        <w:rPr>
+          <w:bCs/>
+          <w:sz w:val="24"/>
+          <w:szCs w:val="24"/>
+        </w:rPr>
+        <w:t>-</w:t>
+      </w:r>
+      <w:r>
+        <w:rPr>
+          <w:bCs/>
+          <w:sz w:val="24"/>
+          <w:szCs w:val="24"/>
+        </w:rPr>
+        <w:t>Free.</w:t>
+      </w:r>
+    </w:p>
+    <w:p>
+      <w:pPr>
+        <w:pStyle w:val="a5"/>
+        <w:ind w:left="760"/>
+        <w:jc w:val="left"/>
+        <w:rPr>
+          <w:sz w:val="24"/>
+          <w:szCs w:val="24"/>
+        </w:rPr>
+      </w:pPr>
+      <w:r>
+        <w:rPr>
+          <w:bCs/>
+          <w:sz w:val="24"/>
+          <w:szCs w:val="24"/>
+        </w:rPr>
+        <w:t>-</w:t>
+      </w:r>
+      <w:r>
+        <w:rPr>
+          <w:bCs/>
+          <w:sz w:val="24"/>
+          <w:szCs w:val="24"/>
+        </w:rPr>
+        <w:t>Provide basic image editing functions in Web.</w:t>
+      </w:r>
+    </w:p>
+    <w:p>
+      <w:pPr>
+        <w:pStyle w:val="a5"/>
+        <w:ind w:left="760"/>
+        <w:jc w:val="left"/>
+        <w:rPr>
+          <w:bCs/>
+          <w:sz w:val="24"/>
+          <w:szCs w:val="24"/>
+        </w:rPr>
+      </w:pPr>
+      <w:r>
+        <w:rPr>
+          <w:bCs/>
+          <w:sz w:val="24"/>
+          <w:szCs w:val="24"/>
+        </w:rPr>
+        <w:t>-</w:t>
+      </w:r>
+      <w:r>
+        <w:rPr>
+          <w:bCs/>
+          <w:sz w:val="24"/>
+          <w:szCs w:val="24"/>
+        </w:rPr>
+        <w:t>Magnetic Lasso function exists but it’s too weak.</w:t>
+      </w:r>
+    </w:p>
+    <w:p>
+      <w:pPr>
+        <w:pStyle w:val="a5"/>
+        <w:ind w:left="760"/>
+        <w:jc w:val="left"/>
+        <w:rPr>
+          <w:rFonts w:hint="eastAsia"/>
+          <w:sz w:val="24"/>
+          <w:szCs w:val="24"/>
+        </w:rPr>
+      </w:pPr>
+      <w:r>
+        <w:rPr>
+          <w:rFonts w:hint="eastAsia"/>
+          <w:sz w:val="24"/>
+          <w:szCs w:val="24"/>
+        </w:rPr>
+        <w:t>-</w:t>
+      </w:r>
+      <w:r>
+        <w:rPr>
+          <w:sz w:val="24"/>
+          <w:szCs w:val="24"/>
+        </w:rPr>
+        <w:t>Ads appear often.</w:t>
+      </w:r>
+    </w:p>
+    <w:p>
+      <w:pPr>
+        <w:pStyle w:val="a5"/>
+        <w:widowControl/>
+        <w:ind w:left="760"/>
+        <w:jc w:val="left"/>
+        <w:rPr>
+          <w:sz w:val="24"/>
+          <w:szCs w:val="24"/>
+        </w:rPr>
+      </w:pPr>
+      <w:r>
+        <w:rPr>
+          <w:noProof/>
+        </w:rPr>
+        <w:drawing>
+          <wp:inline distT="0" distB="0" distL="0" distR="0" wp14:anchorId="7317BCF0" wp14:editId="21B48E93">
+            <wp:extent cx="5048250" cy="1685175"/>
+            <wp:effectExtent l="0" t="0" r="0" b="0"/>
+            <wp:docPr id="12" name="그림 12"/>
+            <wp:cNvGraphicFramePr>
+              <a:graphicFrameLocks xmlns:a="http://schemas.openxmlformats.org/drawingml/2006/main" noChangeAspect="1"/>
+            </wp:cNvGraphicFramePr>
+            <a:graphic xmlns:a="http://schemas.openxmlformats.org/drawingml/2006/main">
+              <a:graphicData uri="http://schemas.openxmlformats.org/drawingml/2006/picture">
+                <pic:pic xmlns:pic="http://schemas.openxmlformats.org/drawingml/2006/picture">
+                  <pic:nvPicPr>
+                    <pic:cNvPr id="1" name=""/>
+                    <pic:cNvPicPr/>
+                  </pic:nvPicPr>
+                  <pic:blipFill>
+                    <a:blip r:embed="rId15"/>
+                    <a:stretch>
+                      <a:fillRect/>
+                    </a:stretch>
+                  </pic:blipFill>
+                  <pic:spPr>
+                    <a:xfrm>
+                      <a:off x="0" y="0"/>
+                      <a:ext cx="5068486" cy="1691930"/>
+                    </a:xfrm>
+                    <a:prstGeom prst="rect">
+                      <a:avLst/>
+                    </a:prstGeom>
+                  </pic:spPr>
+                </pic:pic>
+              </a:graphicData>
+            </a:graphic>
+          </wp:inline>
+        </w:drawing>
+      </w:r>
+    </w:p>
+    <w:p>
+      <w:pPr>
+        <w:pStyle w:val="a5"/>
+        <w:widowControl/>
+        <w:ind w:left="760"/>
+        <w:jc w:val="left"/>
+        <w:rPr>
+          <w:rFonts w:hint="eastAsia"/>
+          <w:sz w:val="24"/>
+          <w:szCs w:val="24"/>
+        </w:rPr>
+      </w:pPr>
+      <w:r>
+        <w:rPr>
+          <w:noProof/>
+        </w:rPr>
+        <w:drawing>
+          <wp:inline distT="0" distB="0" distL="0" distR="0" wp14:anchorId="77542EBD" wp14:editId="438AA21F">
+            <wp:extent cx="3128468" cy="1209675"/>
+            <wp:effectExtent l="0" t="0" r="0" b="0"/>
+            <wp:docPr id="13" name="그림 13"/>
+            <wp:cNvGraphicFramePr>
+              <a:graphicFrameLocks xmlns:a="http://schemas.openxmlformats.org/drawingml/2006/main" noChangeAspect="1"/>
+            </wp:cNvGraphicFramePr>
+            <a:graphic xmlns:a="http://schemas.openxmlformats.org/drawingml/2006/main">
+              <a:graphicData uri="http://schemas.openxmlformats.org/drawingml/2006/picture">
+                <pic:pic xmlns:pic="http://schemas.openxmlformats.org/drawingml/2006/picture">
+                  <pic:nvPicPr>
+                    <pic:cNvPr id="1" name=""/>
+                    <pic:cNvPicPr/>
+                  </pic:nvPicPr>
+                  <pic:blipFill>
+                    <a:blip r:embed="rId16"/>
+                    <a:stretch>
+                      <a:fillRect/>
+                    </a:stretch>
+                  </pic:blipFill>
+                  <pic:spPr>
+                    <a:xfrm>
+                      <a:off x="0" y="0"/>
+                      <a:ext cx="3141395" cy="1214673"/>
+                    </a:xfrm>
+                    <a:prstGeom prst="rect">
+                      <a:avLst/>
+                    </a:prstGeom>
+                  </pic:spPr>
+                </pic:pic>
+              </a:graphicData>
+            </a:graphic>
+          </wp:inline>
+        </w:drawing>
+      </w:r>
+    </w:p>
+    <w:p>
+      <w:pPr>
+        <w:pStyle w:val="a5"/>
+        <w:widowControl/>
+        <w:ind w:left="760"/>
+        <w:jc w:val="left"/>
+        <w:rPr>
+          <w:sz w:val="24"/>
+          <w:szCs w:val="24"/>
+        </w:rPr>
+      </w:pPr>
+    </w:p>
+    <w:p>
+      <w:pPr>
+        <w:pStyle w:val="a5"/>
+        <w:widowControl/>
+        <w:ind w:left="760"/>
+        <w:jc w:val="left"/>
+        <w:rPr>
+          <w:sz w:val="24"/>
+          <w:szCs w:val="24"/>
+        </w:rPr>
+      </w:pPr>
+    </w:p>
+    <w:p>
+      <w:pPr>
+        <w:pStyle w:val="a5"/>
+        <w:widowControl/>
+        <w:ind w:left="760"/>
+        <w:jc w:val="left"/>
+        <w:rPr>
+          <w:sz w:val="24"/>
+          <w:szCs w:val="24"/>
+        </w:rPr>
+      </w:pPr>
     </w:p>
     <w:p>
       <w:pPr>
         <w:widowControl/>
         <w:jc w:val="left"/>
         <w:rPr>
+          <w:rFonts w:hint="eastAsia"/>
           <w:sz w:val="24"/>
           <w:szCs w:val="24"/>
         </w:rPr>
@@ -3009,23 +3177,359 @@
     </w:p>
     <w:p>
       <w:pPr>
-        <w:ind w:left="284"/>
+        <w:pStyle w:val="a5"/>
+        <w:widowControl/>
+        <w:ind w:left="760"/>
+        <w:jc w:val="left"/>
+        <w:rPr>
+          <w:sz w:val="24"/>
+          <w:szCs w:val="24"/>
+        </w:rPr>
+      </w:pPr>
+      <w:r>
+        <w:rPr>
+          <w:rFonts w:hint="eastAsia"/>
+          <w:sz w:val="24"/>
+          <w:szCs w:val="24"/>
+        </w:rPr>
+        <w:lastRenderedPageBreak/>
+        <w:t>4</w:t>
+      </w:r>
+      <w:r>
+        <w:rPr>
+          <w:sz w:val="24"/>
+          <w:szCs w:val="24"/>
+        </w:rPr>
+        <w:t xml:space="preserve">. </w:t>
+      </w:r>
+      <w:proofErr w:type="spellStart"/>
+      <w:r>
+        <w:rPr>
+          <w:sz w:val="24"/>
+          <w:szCs w:val="24"/>
+        </w:rPr>
+        <w:t>BackGround</w:t>
+      </w:r>
+      <w:proofErr w:type="spellEnd"/>
+      <w:r>
+        <w:rPr>
+          <w:sz w:val="24"/>
+          <w:szCs w:val="24"/>
+        </w:rPr>
+        <w:t xml:space="preserve"> Burner</w:t>
+      </w:r>
+    </w:p>
+    <w:p>
+      <w:pPr>
+        <w:pStyle w:val="a5"/>
+        <w:ind w:left="760"/>
+        <w:jc w:val="left"/>
+        <w:rPr>
+          <w:sz w:val="24"/>
+          <w:szCs w:val="24"/>
+        </w:rPr>
+      </w:pPr>
+      <w:r>
+        <w:rPr>
+          <w:sz w:val="24"/>
+          <w:szCs w:val="24"/>
+        </w:rPr>
+        <w:t>-</w:t>
+      </w:r>
+      <w:r>
+        <w:rPr>
+          <w:sz w:val="24"/>
+          <w:szCs w:val="24"/>
+        </w:rPr>
+        <w:t>Remove background by separating regions in two colors</w:t>
+      </w:r>
+      <w:r>
         <w:rPr>
           <w:b/>
           <w:bCs/>
           <w:sz w:val="24"/>
           <w:szCs w:val="24"/>
-          <w:lang w:val="ko-KR"/>
+        </w:rPr>
+        <w:t>.</w:t>
+      </w:r>
+    </w:p>
+    <w:p>
+      <w:pPr>
+        <w:pStyle w:val="a5"/>
+        <w:ind w:left="760"/>
+        <w:jc w:val="left"/>
+        <w:rPr>
+          <w:sz w:val="24"/>
+          <w:szCs w:val="24"/>
         </w:rPr>
       </w:pPr>
+      <w:r>
+        <w:rPr>
+          <w:sz w:val="24"/>
+          <w:szCs w:val="24"/>
+        </w:rPr>
+        <w:t>-</w:t>
+      </w:r>
+      <w:r>
+        <w:rPr>
+          <w:sz w:val="24"/>
+          <w:szCs w:val="24"/>
+        </w:rPr>
+        <w:t>Good performance for simple images, but not for complex images</w:t>
+      </w:r>
       <w:r>
         <w:rPr>
           <w:b/>
           <w:bCs/>
           <w:sz w:val="24"/>
           <w:szCs w:val="24"/>
+        </w:rPr>
+        <w:t>.</w:t>
+      </w:r>
+    </w:p>
+    <w:p>
+      <w:pPr>
+        <w:pStyle w:val="a5"/>
+        <w:ind w:left="760"/>
+        <w:jc w:val="left"/>
+        <w:rPr>
+          <w:sz w:val="24"/>
+          <w:szCs w:val="24"/>
+        </w:rPr>
+      </w:pPr>
+      <w:r>
+        <w:rPr>
+          <w:sz w:val="24"/>
+          <w:szCs w:val="24"/>
+        </w:rPr>
+        <w:t>-</w:t>
+      </w:r>
+      <w:r>
+        <w:rPr>
+          <w:sz w:val="24"/>
+          <w:szCs w:val="24"/>
+        </w:rPr>
+        <w:t>It can’t be edited and only available as JPG, PNG.</w:t>
+      </w:r>
+    </w:p>
+    <w:p>
+      <w:pPr>
+        <w:pStyle w:val="a5"/>
+        <w:ind w:left="760"/>
+        <w:jc w:val="left"/>
+        <w:rPr>
+          <w:sz w:val="24"/>
+          <w:szCs w:val="24"/>
+        </w:rPr>
+      </w:pPr>
+      <w:r>
+        <w:rPr>
+          <w:noProof/>
+        </w:rPr>
+        <w:drawing>
+          <wp:inline distT="0" distB="0" distL="0" distR="0" wp14:anchorId="6C98F335" wp14:editId="42B71A7C">
+            <wp:extent cx="4238625" cy="1990252"/>
+            <wp:effectExtent l="0" t="0" r="0" b="0"/>
+            <wp:docPr id="8" name="그림 8" descr="C:\Users\Jin\AppData\Local\Microsoft\Windows\INetCache\Content.MSO\7AF47AA2.tmp"/>
+            <wp:cNvGraphicFramePr>
+              <a:graphicFrameLocks xmlns:a="http://schemas.openxmlformats.org/drawingml/2006/main" noChangeAspect="1"/>
+            </wp:cNvGraphicFramePr>
+            <a:graphic xmlns:a="http://schemas.openxmlformats.org/drawingml/2006/main">
+              <a:graphicData uri="http://schemas.openxmlformats.org/drawingml/2006/picture">
+                <pic:pic xmlns:pic="http://schemas.openxmlformats.org/drawingml/2006/picture">
+                  <pic:nvPicPr>
+                    <pic:cNvPr id="0" name="Picture 6" descr="C:\Users\Jin\AppData\Local\Microsoft\Windows\INetCache\Content.MSO\7AF47AA2.tmp"/>
+                    <pic:cNvPicPr>
+                      <a:picLocks noChangeAspect="1" noChangeArrowheads="1"/>
+                    </pic:cNvPicPr>
+                  </pic:nvPicPr>
+                  <pic:blipFill>
+                    <a:blip r:embed="rId17">
+                      <a:extLst>
+                        <a:ext uri="{28A0092B-C50C-407E-A947-70E740481C1C}">
+                          <a14:useLocalDpi xmlns:a14="http://schemas.microsoft.com/office/drawing/2010/main" val="0"/>
+                        </a:ext>
+                      </a:extLst>
+                    </a:blip>
+                    <a:srcRect/>
+                    <a:stretch>
+                      <a:fillRect/>
+                    </a:stretch>
+                  </pic:blipFill>
+                  <pic:spPr bwMode="auto">
+                    <a:xfrm>
+                      <a:off x="0" y="0"/>
+                      <a:ext cx="4267063" cy="2003605"/>
+                    </a:xfrm>
+                    <a:prstGeom prst="rect">
+                      <a:avLst/>
+                    </a:prstGeom>
+                    <a:noFill/>
+                    <a:ln>
+                      <a:noFill/>
+                    </a:ln>
+                  </pic:spPr>
+                </pic:pic>
+              </a:graphicData>
+            </a:graphic>
+          </wp:inline>
+        </w:drawing>
+      </w:r>
+    </w:p>
+    <w:p>
+      <w:pPr>
+        <w:pStyle w:val="a5"/>
+        <w:ind w:left="760"/>
+        <w:jc w:val="left"/>
+        <w:rPr>
+          <w:sz w:val="24"/>
+          <w:szCs w:val="24"/>
+        </w:rPr>
+      </w:pPr>
+      <w:r>
+        <w:rPr>
+          <w:rFonts w:hint="eastAsia"/>
+          <w:sz w:val="24"/>
+          <w:szCs w:val="24"/>
+        </w:rPr>
+        <w:t>5</w:t>
+      </w:r>
+      <w:r>
+        <w:rPr>
+          <w:sz w:val="24"/>
+          <w:szCs w:val="24"/>
+        </w:rPr>
+        <w:t>. PowerPoint</w:t>
+      </w:r>
+    </w:p>
+    <w:p>
+      <w:pPr>
+        <w:pStyle w:val="a5"/>
+        <w:ind w:left="760"/>
+        <w:jc w:val="left"/>
+        <w:rPr>
+          <w:sz w:val="24"/>
+          <w:szCs w:val="24"/>
+        </w:rPr>
+      </w:pPr>
+      <w:r>
+        <w:rPr>
+          <w:rFonts w:hint="eastAsia"/>
+          <w:sz w:val="24"/>
+          <w:szCs w:val="24"/>
+        </w:rPr>
+        <w:t>-</w:t>
+      </w:r>
+      <w:r>
+        <w:rPr>
+          <w:sz w:val="24"/>
+          <w:szCs w:val="24"/>
+        </w:rPr>
+        <w:t>PowerPoint offers ‘background remove’ function</w:t>
+      </w:r>
+    </w:p>
+    <w:p>
+      <w:pPr>
+        <w:pStyle w:val="a5"/>
+        <w:ind w:left="760"/>
+        <w:jc w:val="left"/>
+        <w:rPr>
+          <w:sz w:val="24"/>
+          <w:szCs w:val="24"/>
+        </w:rPr>
+      </w:pPr>
+      <w:r>
+        <w:rPr>
+          <w:sz w:val="24"/>
+          <w:szCs w:val="24"/>
+        </w:rPr>
+        <w:t>-free</w:t>
+      </w:r>
+    </w:p>
+    <w:p>
+      <w:pPr>
+        <w:pStyle w:val="a5"/>
+        <w:ind w:left="760"/>
+        <w:jc w:val="left"/>
+      </w:pPr>
+      <w:r>
+        <w:t> </w:t>
+      </w:r>
+      <w:r>
+        <w:rPr>
+          <w:noProof/>
+        </w:rPr>
+        <w:drawing>
+          <wp:inline distT="0" distB="0" distL="0" distR="0" wp14:anchorId="0400EDBF" wp14:editId="18542F82">
+            <wp:extent cx="4914900" cy="2111445"/>
+            <wp:effectExtent l="0" t="0" r="0" b="3175"/>
+            <wp:docPr id="11" name="그림 11"/>
+            <wp:cNvGraphicFramePr>
+              <a:graphicFrameLocks xmlns:a="http://schemas.openxmlformats.org/drawingml/2006/main" noChangeAspect="1"/>
+            </wp:cNvGraphicFramePr>
+            <a:graphic xmlns:a="http://schemas.openxmlformats.org/drawingml/2006/main">
+              <a:graphicData uri="http://schemas.openxmlformats.org/drawingml/2006/picture">
+                <pic:pic xmlns:pic="http://schemas.openxmlformats.org/drawingml/2006/picture">
+                  <pic:nvPicPr>
+                    <pic:cNvPr id="1" name=""/>
+                    <pic:cNvPicPr/>
+                  </pic:nvPicPr>
+                  <pic:blipFill>
+                    <a:blip r:embed="rId18"/>
+                    <a:stretch>
+                      <a:fillRect/>
+                    </a:stretch>
+                  </pic:blipFill>
+                  <pic:spPr>
+                    <a:xfrm>
+                      <a:off x="0" y="0"/>
+                      <a:ext cx="4922603" cy="2114754"/>
+                    </a:xfrm>
+                    <a:prstGeom prst="rect">
+                      <a:avLst/>
+                    </a:prstGeom>
+                  </pic:spPr>
+                </pic:pic>
+              </a:graphicData>
+            </a:graphic>
+          </wp:inline>
+        </w:drawing>
+      </w:r>
+    </w:p>
+    <w:p>
+      <w:pPr>
+        <w:widowControl/>
+        <w:jc w:val="left"/>
+        <w:rPr>
+          <w:rFonts w:hint="eastAsia"/>
+        </w:rPr>
+      </w:pPr>
+      <w:r>
+        <w:br w:type="page"/>
+      </w:r>
+      <w:bookmarkStart w:id="0" w:name="_GoBack"/>
+      <w:bookmarkEnd w:id="0"/>
+    </w:p>
+    <w:p>
+      <w:pPr>
+        <w:ind w:left="284"/>
+        <w:rPr>
+          <w:b/>
+          <w:bCs/>
+          <w:sz w:val="24"/>
+          <w:szCs w:val="24"/>
           <w:lang w:val="ko-KR"/>
         </w:rPr>
+      </w:pPr>
+      <w:r>
+        <w:rPr>
+          <w:b/>
+          <w:bCs/>
+          <w:sz w:val="24"/>
+          <w:szCs w:val="24"/>
+          <w:lang w:val="ko-KR"/>
+        </w:rPr>
+        <w:lastRenderedPageBreak/>
         <w:t>7.</w:t>
       </w:r>
       <w:r>
@@ -17777,12 +18281,7 @@
     <w:p>
       <w:pPr>
         <w:ind w:left="400"/>
-        <w:rPr>
-          <w:rFonts w:hint="eastAsia"/>
-        </w:rPr>
       </w:pPr>
-      <w:bookmarkStart w:id="0" w:name="_GoBack"/>
-      <w:bookmarkEnd w:id="0"/>
     </w:p>
     <w:sectPr>
       <w:pgSz w:w="11900" w:h="16840"/>
@@ -19437,7 +19936,6 @@
   <w:style w:type="character" w:default="1" w:styleId="a0">
     <w:name w:val="Default Paragraph Font"/>
     <w:uiPriority w:val="1"/>
-    <w:semiHidden/>
     <w:unhideWhenUsed/>
   </w:style>
   <w:style w:type="table" w:default="1" w:styleId="a1">
@@ -19638,6 +20136,20 @@
       <w:color w:val="000000"/>
       <w:kern w:val="2"/>
       <w:u w:color="000000"/>
+    </w:rPr>
+  </w:style>
+  <w:style w:type="paragraph" w:styleId="aa">
+    <w:name w:val="caption"/>
+    <w:basedOn w:val="a"/>
+    <w:next w:val="a"/>
+    <w:uiPriority w:val="35"/>
+    <w:semiHidden/>
+    <w:unhideWhenUsed/>
+    <w:qFormat/>
+    <w:rsid w:val="002743C1"/>
+    <w:rPr>
+      <w:b/>
+      <w:bCs/>
     </w:rPr>
   </w:style>
 </w:styles>
@@ -20751,7 +21263,7 @@
 </file>
 
 <file path=customXml/itemProps1.xml><?xml version="1.0" encoding="utf-8"?>
-<ds:datastoreItem xmlns:ds="http://schemas.openxmlformats.org/officeDocument/2006/customXml" ds:itemID="{DF7B3524-6F1E-4842-9B21-5505F98C5382}">
+<ds:datastoreItem xmlns:ds="http://schemas.openxmlformats.org/officeDocument/2006/customXml" ds:itemID="{F1ECF1D3-A746-4D52-A15F-B6697ECE7D42}">
   <ds:schemaRefs>
     <ds:schemaRef ds:uri="http://schemas.openxmlformats.org/officeDocument/2006/bibliography"/>
   </ds:schemaRefs>

</xml_diff>